<commit_message>
some change of dbms file
</commit_message>
<xml_diff>
--- a/dbms/dateandtime_function.docx
+++ b/dbms/dateandtime_function.docx
@@ -30,11 +30,7 @@
       </w:pPr>
       <w:r>
         <w:rPr/>
-        <w:t xml:space="preserve">1. </w:t>
-      </w:r>
-      <w:r>
-        <w:rPr/>
-        <w:t>age() function :- age function are used to find the age with use’s two timestamp . Age () function are two type of syntax .</w:t>
+        <w:t>1. age() function :- age function are used to find the age with use’s two timestamp . Age () function are two type of syntax .</w:t>
       </w:r>
     </w:p>
     <w:p>
@@ -50,11 +46,7 @@
       </w:pPr>
       <w:r>
         <w:rPr/>
-        <w:t>age(timestamp,timestamp),</w:t>
-      </w:r>
-      <w:r>
-        <w:rPr/>
-        <w:t xml:space="preserve">the first timestamp is current timestamp and second one is which timestamp to find age. </w:t>
+        <w:t xml:space="preserve">age(timestamp,timestamp),the first timestamp is current timestamp and second one is which timestamp to find age. </w:t>
       </w:r>
     </w:p>
     <w:p>
@@ -2717,6 +2709,248 @@
       <w:r>
         <w:rPr/>
         <w:t>The EXTRACT() function returns a double precision value.</w:t>
+      </w:r>
+    </w:p>
+    <w:p>
+      <w:pPr>
+        <w:pStyle w:val="Normal"/>
+        <w:bidi w:val="0"/>
+        <w:jc w:val="left"/>
+        <w:rPr/>
+      </w:pPr>
+      <w:r>
+        <w:rPr/>
+        <w:t>A) Epostgres=# select Extract (year from timestamp '20</w:t>
+      </w:r>
+      <w:r>
+        <w:rPr/>
+        <w:t>21</w:t>
+      </w:r>
+      <w:r>
+        <w:rPr/>
+        <w:t>-07-31');</w:t>
+      </w:r>
+    </w:p>
+    <w:p>
+      <w:pPr>
+        <w:pStyle w:val="Normal"/>
+        <w:bidi w:val="0"/>
+        <w:jc w:val="left"/>
+        <w:rPr/>
+      </w:pPr>
+      <w:r>
+        <w:rPr/>
+        <w:t xml:space="preserve"> </w:t>
+      </w:r>
+      <w:r>
+        <w:rPr/>
+        <w:t xml:space="preserve">date_part </w:t>
+      </w:r>
+    </w:p>
+    <w:p>
+      <w:pPr>
+        <w:pStyle w:val="Normal"/>
+        <w:bidi w:val="0"/>
+        <w:jc w:val="left"/>
+        <w:rPr/>
+      </w:pPr>
+      <w:r>
+        <w:rPr/>
+        <w:t>-----------</w:t>
+      </w:r>
+    </w:p>
+    <w:p>
+      <w:pPr>
+        <w:pStyle w:val="Normal"/>
+        <w:bidi w:val="0"/>
+        <w:jc w:val="left"/>
+        <w:rPr/>
+      </w:pPr>
+      <w:r>
+        <w:rPr/>
+        <w:t xml:space="preserve">      </w:t>
+      </w:r>
+      <w:r>
+        <w:rPr/>
+        <w:t>2018</w:t>
+      </w:r>
+    </w:p>
+    <w:p>
+      <w:pPr>
+        <w:pStyle w:val="Normal"/>
+        <w:bidi w:val="0"/>
+        <w:jc w:val="left"/>
+        <w:rPr/>
+      </w:pPr>
+      <w:r>
+        <w:rPr/>
+        <w:t>(1 row)xtracting from a TIMESTAMP examples</w:t>
+      </w:r>
+    </w:p>
+    <w:p>
+      <w:pPr>
+        <w:pStyle w:val="Normal"/>
+        <w:bidi w:val="0"/>
+        <w:jc w:val="left"/>
+        <w:rPr/>
+      </w:pPr>
+      <w:r>
+        <w:rPr/>
+      </w:r>
+    </w:p>
+    <w:p>
+      <w:pPr>
+        <w:pStyle w:val="Normal"/>
+        <w:bidi w:val="0"/>
+        <w:jc w:val="left"/>
+        <w:rPr/>
+      </w:pPr>
+      <w:r>
+        <w:rPr/>
+        <w:t>postgres=# select extract(quarter from timestamp '20</w:t>
+      </w:r>
+      <w:r>
+        <w:rPr/>
+        <w:t>21</w:t>
+      </w:r>
+      <w:r>
+        <w:rPr/>
+        <w:t>-10-19');</w:t>
+      </w:r>
+    </w:p>
+    <w:p>
+      <w:pPr>
+        <w:pStyle w:val="Normal"/>
+        <w:bidi w:val="0"/>
+        <w:jc w:val="left"/>
+        <w:rPr/>
+      </w:pPr>
+      <w:r>
+        <w:rPr/>
+        <w:t xml:space="preserve"> </w:t>
+      </w:r>
+      <w:r>
+        <w:rPr/>
+        <w:t xml:space="preserve">date_part </w:t>
+      </w:r>
+    </w:p>
+    <w:p>
+      <w:pPr>
+        <w:pStyle w:val="Normal"/>
+        <w:bidi w:val="0"/>
+        <w:jc w:val="left"/>
+        <w:rPr/>
+      </w:pPr>
+      <w:r>
+        <w:rPr/>
+        <w:t>-----------</w:t>
+      </w:r>
+    </w:p>
+    <w:p>
+      <w:pPr>
+        <w:pStyle w:val="Normal"/>
+        <w:bidi w:val="0"/>
+        <w:jc w:val="left"/>
+        <w:rPr/>
+      </w:pPr>
+      <w:r>
+        <w:rPr/>
+        <w:t xml:space="preserve">         </w:t>
+      </w:r>
+      <w:r>
+        <w:rPr/>
+        <w:t>4</w:t>
+      </w:r>
+    </w:p>
+    <w:p>
+      <w:pPr>
+        <w:pStyle w:val="Normal"/>
+        <w:bidi w:val="0"/>
+        <w:jc w:val="left"/>
+        <w:rPr/>
+      </w:pPr>
+      <w:r>
+        <w:rPr/>
+        <w:t>(1 row)</w:t>
+      </w:r>
+    </w:p>
+    <w:p>
+      <w:pPr>
+        <w:pStyle w:val="Normal"/>
+        <w:bidi w:val="0"/>
+        <w:jc w:val="left"/>
+        <w:rPr/>
+      </w:pPr>
+      <w:r>
+        <w:rPr/>
+      </w:r>
+    </w:p>
+    <w:p>
+      <w:pPr>
+        <w:pStyle w:val="Normal"/>
+        <w:bidi w:val="0"/>
+        <w:jc w:val="left"/>
+        <w:rPr/>
+      </w:pPr>
+      <w:r>
+        <w:rPr/>
+        <w:t>postgres=# select extract(quarter from timestamp '20</w:t>
+      </w:r>
+      <w:r>
+        <w:rPr/>
+        <w:t>21</w:t>
+      </w:r>
+      <w:r>
+        <w:rPr/>
+        <w:t>-04-19');</w:t>
+      </w:r>
+    </w:p>
+    <w:p>
+      <w:pPr>
+        <w:pStyle w:val="Normal"/>
+        <w:bidi w:val="0"/>
+        <w:jc w:val="left"/>
+        <w:rPr/>
+      </w:pPr>
+      <w:r>
+        <w:rPr/>
+        <w:t xml:space="preserve"> </w:t>
+      </w:r>
+      <w:r>
+        <w:rPr/>
+        <w:t xml:space="preserve">date_part </w:t>
+      </w:r>
+    </w:p>
+    <w:p>
+      <w:pPr>
+        <w:pStyle w:val="Normal"/>
+        <w:bidi w:val="0"/>
+        <w:jc w:val="left"/>
+        <w:rPr/>
+      </w:pPr>
+      <w:r>
+        <w:rPr/>
+        <w:t>-----------</w:t>
+      </w:r>
+    </w:p>
+    <w:p>
+      <w:pPr>
+        <w:pStyle w:val="Normal"/>
+        <w:bidi w:val="0"/>
+        <w:jc w:val="left"/>
+        <w:rPr/>
+      </w:pPr>
+      <w:r>
+        <w:rPr/>
+        <w:t xml:space="preserve">      </w:t>
+      </w:r>
+      <w:r>
+        <w:rPr/>
+        <w:tab/>
+      </w:r>
+      <w:r>
+        <w:rPr/>
+        <w:t>2</w:t>
       </w:r>
     </w:p>
     <w:sectPr>
@@ -2726,6 +2960,7 @@
       <w:pgNumType w:fmt="decimal"/>
       <w:formProt w:val="false"/>
       <w:textDirection w:val="lrTb"/>
+      <w:docGrid w:type="default" w:linePitch="100" w:charSpace="0"/>
     </w:sectPr>
   </w:body>
 </w:document>
@@ -3293,7 +3528,6 @@
         </w:tabs>
         <w:ind w:left="720" w:hanging="360"/>
       </w:pPr>
-      <w:rPr/>
     </w:lvl>
     <w:lvl w:ilvl="1">
       <w:start w:val="1"/>
@@ -3306,7 +3540,6 @@
         </w:tabs>
         <w:ind w:left="1080" w:hanging="360"/>
       </w:pPr>
-      <w:rPr/>
     </w:lvl>
     <w:lvl w:ilvl="2">
       <w:start w:val="1"/>
@@ -3319,7 +3552,6 @@
         </w:tabs>
         <w:ind w:left="1440" w:hanging="360"/>
       </w:pPr>
-      <w:rPr/>
     </w:lvl>
     <w:lvl w:ilvl="3">
       <w:start w:val="1"/>
@@ -3332,7 +3564,6 @@
         </w:tabs>
         <w:ind w:left="1800" w:hanging="360"/>
       </w:pPr>
-      <w:rPr/>
     </w:lvl>
     <w:lvl w:ilvl="4">
       <w:start w:val="1"/>
@@ -3345,7 +3576,6 @@
         </w:tabs>
         <w:ind w:left="2160" w:hanging="360"/>
       </w:pPr>
-      <w:rPr/>
     </w:lvl>
     <w:lvl w:ilvl="5">
       <w:start w:val="1"/>
@@ -3358,7 +3588,6 @@
         </w:tabs>
         <w:ind w:left="2520" w:hanging="360"/>
       </w:pPr>
-      <w:rPr/>
     </w:lvl>
     <w:lvl w:ilvl="6">
       <w:start w:val="1"/>
@@ -3371,7 +3600,6 @@
         </w:tabs>
         <w:ind w:left="2880" w:hanging="360"/>
       </w:pPr>
-      <w:rPr/>
     </w:lvl>
     <w:lvl w:ilvl="7">
       <w:start w:val="1"/>
@@ -3384,7 +3612,6 @@
         </w:tabs>
         <w:ind w:left="3240" w:hanging="360"/>
       </w:pPr>
-      <w:rPr/>
     </w:lvl>
     <w:lvl w:ilvl="8">
       <w:start w:val="1"/>
@@ -3397,7 +3624,6 @@
         </w:tabs>
         <w:ind w:left="3600" w:hanging="360"/>
       </w:pPr>
-      <w:rPr/>
     </w:lvl>
   </w:abstractNum>
   <w:abstractNum w:abstractNumId="6">
@@ -3547,14 +3773,12 @@
       <w:rPr>
         <w:rFonts w:ascii="Liberation Serif" w:hAnsi="Liberation Serif" w:eastAsia="Noto Serif CJK SC" w:cs="Lohit Devanagari"/>
         <w:kern w:val="2"/>
-        <w:sz w:val="24"/>
         <w:szCs w:val="24"/>
         <w:lang w:val="en-IN" w:eastAsia="zh-CN" w:bidi="hi-IN"/>
       </w:rPr>
     </w:rPrDefault>
     <w:pPrDefault>
       <w:pPr>
-        <w:widowControl/>
         <w:suppressAutoHyphens w:val="true"/>
       </w:pPr>
     </w:pPrDefault>
@@ -3564,7 +3788,10 @@
     <w:qFormat/>
     <w:pPr>
       <w:widowControl/>
+      <w:suppressAutoHyphens w:val="true"/>
       <w:bidi w:val="0"/>
+      <w:spacing w:before="0" w:after="0"/>
+      <w:jc w:val="left"/>
     </w:pPr>
     <w:rPr>
       <w:rFonts w:ascii="Liberation Serif" w:hAnsi="Liberation Serif" w:eastAsia="Noto Serif CJK SC" w:cs="Lohit Devanagari"/>

</xml_diff>